<commit_message>
DungHV - commit use case 27012020
use case 18-22 of actor User
</commit_message>
<xml_diff>
--- a/1. Document/3. Other document/Use case.docx
+++ b/1. Document/3. Other document/Use case.docx
@@ -233,16 +233,7 @@
           <w:sz w:val="28"/>
           <w:szCs w:val="28"/>
         </w:rPr>
-        <w:t xml:space="preserve">Cho phép con người dùng ứng dụng đã có tài </w:t>
-      </w:r>
-      <w:r>
-        <w:rPr>
-          <w:rFonts w:ascii="Times New Roman" w:eastAsia="Times New Roman" w:hAnsi="Times New Roman" w:cs="Times New Roman"/>
-          <w:color w:val="000000"/>
-          <w:sz w:val="28"/>
-          <w:szCs w:val="28"/>
-        </w:rPr>
-        <w:t>khoản đăng nhập vào app</w:t>
+        <w:t>Cho phép con người dùng ứng dụng đã có tài khoản đăng nhập vào app</w:t>
       </w:r>
     </w:p>
     <w:p>
@@ -812,16 +803,7 @@
           <w:sz w:val="28"/>
           <w:szCs w:val="28"/>
         </w:rPr>
-        <w:t>Rate po</w:t>
-      </w:r>
-      <w:r>
-        <w:rPr>
-          <w:rFonts w:ascii="Times New Roman" w:eastAsia="Times New Roman" w:hAnsi="Times New Roman" w:cs="Times New Roman"/>
-          <w:color w:val="000000"/>
-          <w:sz w:val="28"/>
-          <w:szCs w:val="28"/>
-        </w:rPr>
-        <w:t>st</w:t>
+        <w:t>Rate post</w:t>
       </w:r>
     </w:p>
     <w:p>
@@ -1621,6 +1603,16 @@
         </w:rPr>
         <w:t xml:space="preserve"> Chat </w:t>
       </w:r>
+      <w:r>
+        <w:rPr>
+          <w:rFonts w:ascii="Times New Roman" w:eastAsia="Times New Roman" w:hAnsi="Times New Roman" w:cs="Times New Roman"/>
+          <w:color w:val="000000"/>
+          <w:sz w:val="28"/>
+          <w:szCs w:val="28"/>
+          <w:lang w:val="en-US"/>
+        </w:rPr>
+        <w:t>with other users</w:t>
+      </w:r>
     </w:p>
     <w:p>
       <w:pPr>
@@ -2123,16 +2115,7 @@
           <w:sz w:val="28"/>
           <w:szCs w:val="28"/>
         </w:rPr>
-        <w:t>ost: content, title, tag, caption</w:t>
-      </w:r>
-      <w:r>
-        <w:rPr>
-          <w:rFonts w:ascii="Times New Roman" w:eastAsia="Times New Roman" w:hAnsi="Times New Roman" w:cs="Times New Roman"/>
-          <w:color w:val="000000"/>
-          <w:sz w:val="28"/>
-          <w:szCs w:val="28"/>
-        </w:rPr>
-        <w:t>,…</w:t>
+        <w:t>ost: content, title, tag, caption,…</w:t>
       </w:r>
     </w:p>
     <w:p>

</xml_diff>